<commit_message>
add dishwasher to appliances
</commit_message>
<xml_diff>
--- a/public/1705_David_Residential_Lease_Agreement.docx
+++ b/public/1705_David_Residential_Lease_Agreement.docx
@@ -1115,7 +1115,9 @@
             <w:pStyle w:val="6"/>
             <w:ind w:left="360"/>
             <w:rPr>
+              <w:rFonts w:hint="default"/>
               <w:b/>
+              <w:lang w:val="en-US"/>
             </w:rPr>
           </w:pPr>
           <w:r>
@@ -1126,6 +1128,25 @@
             </w:rPr>
             <w:t>Microwave</w:t>
           </w:r>
+        </w:p>
+        <w:p>
+          <w:pPr>
+            <w:pStyle w:val="6"/>
+            <w:ind w:left="360"/>
+            <w:rPr>
+              <w:b/>
+            </w:rPr>
+          </w:pPr>
+          <w:r>
+            <w:rPr>
+              <w:rFonts w:hint="default"/>
+              <w:b/>
+              <w:lang w:val="en-US"/>
+            </w:rPr>
+            <w:t>Dishwasher</w:t>
+          </w:r>
+          <w:bookmarkStart w:id="0" w:name="_GoBack"/>
+          <w:bookmarkEnd w:id="0"/>
         </w:p>
       </w:sdtContent>
     </w:sdt>
@@ -2808,8 +2829,6 @@
                   </w:rPr>
                   <w:t>300</w:t>
                 </w:r>
-                <w:bookmarkStart w:id="0" w:name="_GoBack"/>
-                <w:bookmarkEnd w:id="0"/>
               </w:sdtContent>
             </w:sdt>
           </w:p>
@@ -3919,7 +3938,7 @@
     <w:lsdException w:uiPriority="99" w:name="HTML Sample"/>
     <w:lsdException w:uiPriority="99" w:name="HTML Typewriter"/>
     <w:lsdException w:uiPriority="99" w:name="HTML Variable"/>
-    <w:lsdException w:uiPriority="99" w:name="Normal Table"/>
+    <w:lsdException w:qFormat="1" w:uiPriority="99" w:name="Normal Table"/>
     <w:lsdException w:uiPriority="99" w:name="annotation subject"/>
     <w:lsdException w:uiPriority="99" w:name="Table Simple 1"/>
     <w:lsdException w:uiPriority="99" w:name="Table Simple 2"/>
@@ -3966,7 +3985,7 @@
     <w:lsdException w:uiPriority="99" w:name="Balloon Text"/>
     <w:lsdException w:qFormat="1" w:unhideWhenUsed="0" w:uiPriority="39" w:semiHidden="0" w:name="Table Grid"/>
     <w:lsdException w:uiPriority="99" w:name="Table Theme"/>
-    <w:lsdException w:unhideWhenUsed="0" w:uiPriority="99" w:name="Placeholder Text"/>
+    <w:lsdException w:qFormat="1" w:unhideWhenUsed="0" w:uiPriority="99" w:name="Placeholder Text"/>
     <w:lsdException w:qFormat="1" w:unhideWhenUsed="0" w:uiPriority="1" w:semiHidden="0" w:name="No Spacing"/>
     <w:lsdException w:unhideWhenUsed="0" w:uiPriority="60" w:semiHidden="0" w:name="Light Shading"/>
     <w:lsdException w:unhideWhenUsed="0" w:uiPriority="61" w:semiHidden="0" w:name="Light List"/>
@@ -4092,6 +4111,7 @@
     <w:name w:val="Normal Table"/>
     <w:semiHidden/>
     <w:unhideWhenUsed/>
+    <w:qFormat/>
     <w:uiPriority w:val="99"/>
     <w:tblPr>
       <w:tblCellMar>
@@ -4151,6 +4171,7 @@
     <w:basedOn w:val="2"/>
     <w:semiHidden/>
     <w:unhideWhenUsed/>
+    <w:qFormat/>
     <w:uiPriority w:val="99"/>
     <w:rPr>
       <w:color w:val="808080"/>
@@ -4161,6 +4182,7 @@
     <w:name w:val="Placeholder Text"/>
     <w:basedOn w:val="2"/>
     <w:semiHidden/>
+    <w:qFormat/>
     <w:uiPriority w:val="99"/>
     <w:rPr>
       <w:color w:val="808080"/>
@@ -4319,13 +4341,6 @@
     <w:pitch w:val="default"/>
     <w:sig w:usb0="00000000" w:usb1="00000000" w:usb2="00000000" w:usb3="00000000" w:csb0="00000000" w:csb1="00000000"/>
   </w:font>
-  <w:font w:name="Microsoft YaHei">
-    <w:panose1 w:val="020B0503020204020204"/>
-    <w:charset w:val="86"/>
-    <w:family w:val="auto"/>
-    <w:pitch w:val="default"/>
-    <w:sig w:usb0="80000287" w:usb1="2ACF3C50" w:usb2="00000016" w:usb3="00000000" w:csb0="0004001F" w:csb1="00000000"/>
-  </w:font>
 </w:fonts>
 </file>
 
@@ -4409,9 +4424,9 @@
   </w:docDefaults>
   <w:latentStyles w:count="260" w:defQFormat="0" w:defUnhideWhenUsed="1" w:defSemiHidden="1" w:defUIPriority="99" w:defLockedState="0">
     <w:lsdException w:qFormat="1" w:unhideWhenUsed="0" w:uiPriority="0" w:semiHidden="0" w:name="Normal"/>
-    <w:lsdException w:uiPriority="1" w:name="Default Paragraph Font"/>
+    <w:lsdException w:qFormat="1" w:uiPriority="1" w:name="Default Paragraph Font"/>
     <w:lsdException w:qFormat="1" w:uiPriority="99" w:name="Normal Table"/>
-    <w:lsdException w:unhideWhenUsed="0" w:uiPriority="99" w:name="Placeholder Text"/>
+    <w:lsdException w:qFormat="1" w:unhideWhenUsed="0" w:uiPriority="99" w:name="Placeholder Text"/>
   </w:latentStyles>
   <w:style w:type="paragraph" w:default="1" w:styleId="1">
     <w:name w:val="Normal"/>
@@ -4431,6 +4446,7 @@
     <w:name w:val="Default Paragraph Font"/>
     <w:semiHidden/>
     <w:unhideWhenUsed/>
+    <w:qFormat/>
     <w:uiPriority w:val="1"/>
   </w:style>
   <w:style w:type="table" w:default="1" w:styleId="3">
@@ -4452,6 +4468,7 @@
     <w:name w:val="Placeholder Text"/>
     <w:basedOn w:val="2"/>
     <w:semiHidden/>
+    <w:qFormat/>
     <w:uiPriority w:val="99"/>
     <w:rPr>
       <w:color w:val="808080"/>

</xml_diff>